<commit_message>
EVO-125 Ejercicios 2 (4 hrs)
Se relecto la información necesaria con una lista de los ejercicios, resta pasarlos a los documentos y realizar sus respectiva categorización y texto.
</commit_message>
<xml_diff>
--- a/Documentos/SE/formato.docx
+++ b/Documentos/SE/formato.docx
@@ -2914,6 +2914,7 @@
                                 <w:color w:val="FFFFFF" w:themeColor="background1"/>
                                 <w:sz w:val="24"/>
                                 <w:szCs w:val="24"/>
+                                <w:lang w:val="en-US"/>
                               </w:rPr>
                             </w:pPr>
                             <w:r>
@@ -2924,19 +2925,9 @@
                                 <w:color w:val="FFFFFF" w:themeColor="background1"/>
                                 <w:sz w:val="24"/>
                                 <w:szCs w:val="24"/>
-                              </w:rPr>
-                              <w:t>Recomendaciones</w:t>
-                            </w:r>
-                            <w:r>
-                              <w:rPr>
-                                <w:rFonts w:ascii="Ubuntu Mono" w:hAnsi="Ubuntu Mono"/>
-                                <w:b/>
-                                <w:bCs/>
-                                <w:color w:val="FFFFFF" w:themeColor="background1"/>
-                                <w:sz w:val="24"/>
-                                <w:szCs w:val="24"/>
-                              </w:rPr>
-                              <w:t>:</w:t>
+                                <w:lang w:val="en-US"/>
+                              </w:rPr>
+                              <w:t>Recomendaciones:</w:t>
                             </w:r>
                           </w:p>
                           <w:p>
@@ -3913,7 +3904,11 @@
           </mc:Choice>
           <mc:Fallback>
             <w:pict>
-              <v:shape w14:anchorId="760A01DB" id="_x0000_s1029" type="#_x0000_t202" style="position:absolute;margin-left:-32.65pt;margin-top:7.3pt;width:197.65pt;height:146.25pt;z-index:251669504;visibility:visible;mso-wrap-style:square;mso-width-percent:0;mso-height-percent:0;mso-wrap-distance-left:9pt;mso-wrap-distance-top:3.6pt;mso-wrap-distance-right:9pt;mso-wrap-distance-bottom:3.6pt;mso-position-horizontal:absolute;mso-position-horizontal-relative:text;mso-position-vertical:absolute;mso-position-vertical-relative:text;mso-width-percent:0;mso-height-percent:0;mso-width-relative:margin;mso-height-relative:margin;v-text-anchor:top" o:gfxdata="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" filled="f" stroked="f">
+              <v:shapetype w14:anchorId="760A01DB" id="_x0000_t202" coordsize="21600,21600" o:spt="202" path="m,l,21600r21600,l21600,xe">
+                <v:stroke joinstyle="miter"/>
+                <v:path gradientshapeok="t" o:connecttype="rect"/>
+              </v:shapetype>
+              <v:shape id="_x0000_s1029" type="#_x0000_t202" style="position:absolute;margin-left:-32.65pt;margin-top:7.3pt;width:197.65pt;height:146.25pt;z-index:251669504;visibility:visible;mso-wrap-style:square;mso-width-percent:0;mso-height-percent:0;mso-wrap-distance-left:9pt;mso-wrap-distance-top:3.6pt;mso-wrap-distance-right:9pt;mso-wrap-distance-bottom:3.6pt;mso-position-horizontal:absolute;mso-position-horizontal-relative:text;mso-position-vertical:absolute;mso-position-vertical-relative:text;mso-width-percent:0;mso-height-percent:0;mso-width-relative:margin;mso-height-relative:margin;v-text-anchor:top" o:gfxdata="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" filled="f" stroked="f">
                 <v:textbox>
                   <w:txbxContent>
                     <w:p>
@@ -3925,6 +3920,7 @@
                           <w:color w:val="FFFFFF" w:themeColor="background1"/>
                           <w:sz w:val="24"/>
                           <w:szCs w:val="24"/>
+                          <w:lang w:val="en-US"/>
                         </w:rPr>
                       </w:pPr>
                       <w:r>
@@ -3935,19 +3931,9 @@
                           <w:color w:val="FFFFFF" w:themeColor="background1"/>
                           <w:sz w:val="24"/>
                           <w:szCs w:val="24"/>
-                        </w:rPr>
-                        <w:t>Recomendaciones</w:t>
-                      </w:r>
-                      <w:r>
-                        <w:rPr>
-                          <w:rFonts w:ascii="Ubuntu Mono" w:hAnsi="Ubuntu Mono"/>
-                          <w:b/>
-                          <w:bCs/>
-                          <w:color w:val="FFFFFF" w:themeColor="background1"/>
-                          <w:sz w:val="24"/>
-                          <w:szCs w:val="24"/>
-                        </w:rPr>
-                        <w:t>:</w:t>
+                          <w:lang w:val="en-US"/>
+                        </w:rPr>
+                        <w:t>Recomendaciones:</w:t>
                       </w:r>
                     </w:p>
                     <w:p>
@@ -4916,7 +4902,273 @@
     <w:p/>
     <w:p/>
     <w:p/>
-    <w:p/>
+    <w:p>
+      <w:pPr>
+        <w:rPr>
+          <w:lang w:val="en-US"/>
+        </w:rPr>
+      </w:pPr>
+      <w:r>
+        <w:rPr>
+          <w:lang w:val="en-US"/>
+        </w:rPr>
+        <w:lastRenderedPageBreak/>
+        <w:t>Algra, B. (1982). An In-Depth Analysis of the Bench Press. Strength &amp; Conditioning Journal, 4(5), 6-13.</w:t>
+      </w:r>
+    </w:p>
+    <w:p>
+      <w:pPr>
+        <w:rPr>
+          <w:lang w:val="en-US"/>
+        </w:rPr>
+      </w:pPr>
+      <w:r>
+        <w:rPr>
+          <w:lang w:val="en-US"/>
+        </w:rPr>
+        <w:t>Gomo, O., &amp; Van Den Tillaar, R. (2016). The effects of grip width on sticking region in bench press. Journal of sports sciences, 34(3), 232-238.</w:t>
+      </w:r>
+    </w:p>
+    <w:p>
+      <w:pPr>
+        <w:rPr>
+          <w:lang w:val="en-US"/>
+        </w:rPr>
+      </w:pPr>
+      <w:r>
+        <w:rPr>
+          <w:lang w:val="en-US"/>
+        </w:rPr>
+        <w:t>Lehman, G. J. (2005). The influence of grip width and forearm pronation/supination on upper-body myoelectric activity during the flat bench press. Journal of Strength and Conditioning Research, 19(3), 587.</w:t>
+      </w:r>
+    </w:p>
+    <w:p>
+      <w:pPr>
+        <w:rPr>
+          <w:lang w:val="en-US"/>
+        </w:rPr>
+      </w:pPr>
+      <w:r>
+        <w:rPr>
+          <w:lang w:val="en-US"/>
+        </w:rPr>
+        <w:t>Barnett, C., Kippers, V., &amp; Turner, P. (1995). Effects of Variations of the Bench Press Exercise on the EMG Activity of Five Shoulder Muscles. Journal of Strength and Conditioning Research, 9(4), 222-227.</w:t>
+      </w:r>
+    </w:p>
+    <w:p>
+      <w:pPr>
+        <w:rPr>
+          <w:lang w:val="en-US"/>
+        </w:rPr>
+      </w:pPr>
+      <w:r>
+        <w:rPr>
+          <w:lang w:val="en-US"/>
+        </w:rPr>
+        <w:t>Marchante, D. (2015). Powerexplosive. EntrenamientoEficiente.Madrid, España: Editorial Luhu Alcoi.</w:t>
+      </w:r>
+    </w:p>
+    <w:p>
+      <w:proofErr w:type="spellStart"/>
+      <w:r>
+        <w:t>Delavier</w:t>
+      </w:r>
+      <w:proofErr w:type="spellEnd"/>
+      <w:r>
+        <w:t xml:space="preserve">, F. (2011). Guía de los movimientos de musculación. Badalona, España: editorial </w:t>
+      </w:r>
+      <w:proofErr w:type="spellStart"/>
+      <w:r>
+        <w:t>Piadotribo</w:t>
+      </w:r>
+      <w:proofErr w:type="spellEnd"/>
+      <w:r>
+        <w:t>.</w:t>
+      </w:r>
+    </w:p>
+    <w:p>
+      <w:pPr>
+        <w:rPr>
+          <w:lang w:val="en-US"/>
+        </w:rPr>
+      </w:pPr>
+      <w:proofErr w:type="spellStart"/>
+      <w:r>
+        <w:t>Cronin</w:t>
+      </w:r>
+      <w:proofErr w:type="spellEnd"/>
+      <w:r>
+        <w:t xml:space="preserve">, J. B., &amp; Owen, G. J. (2004). </w:t>
+      </w:r>
+      <w:r>
+        <w:rPr>
+          <w:lang w:val="en-US"/>
+        </w:rPr>
+        <w:t>Upper-body strength and power assessment in women using a chest pass. The Journal of Strength &amp; Conditioning Research, 18(3), 401-404.</w:t>
+      </w:r>
+    </w:p>
+    <w:p>
+      <w:pPr>
+        <w:rPr>
+          <w:lang w:val="en-US"/>
+        </w:rPr>
+      </w:pPr>
+      <w:r>
+        <w:rPr>
+          <w:lang w:val="en-US"/>
+        </w:rPr>
+        <w:lastRenderedPageBreak/>
+        <w:t>Delextrat, A., &amp; Cohen, D. (2009). Strength, power, speed, and agility of women basketball players according to playing position. The Journal of Strength &amp; Conditioning Research, 23(7), 1974-1981.</w:t>
+      </w:r>
+    </w:p>
+    <w:p>
+      <w:pPr>
+        <w:rPr>
+          <w:lang w:val="en-US"/>
+        </w:rPr>
+      </w:pPr>
+      <w:r>
+        <w:rPr>
+          <w:lang w:val="en-US"/>
+        </w:rPr>
+        <w:t>Hoare, D. G. (2000). Predicting success in junior elite basketball players—the contribution of anthropometic and physiological attributes. Journal of Science and Medicine in Sport, 3(4), 391-405.</w:t>
+      </w:r>
+    </w:p>
+    <w:p>
+      <w:pPr>
+        <w:rPr>
+          <w:lang w:val="en-US"/>
+        </w:rPr>
+      </w:pPr>
+      <w:r>
+        <w:rPr>
+          <w:lang w:val="en-US"/>
+        </w:rPr>
+        <w:t>Wagner, L. L., Evans, S. A., Weir, J. P., Housh, T. J., &amp; Johnson, G. O. (1992). The effect of grip width on bench press performance. International Journal of Sport Biomechanics, 8(1), 1-10.</w:t>
+      </w:r>
+    </w:p>
+    <w:p>
+      <w:pPr>
+        <w:rPr>
+          <w:lang w:val="en-US"/>
+        </w:rPr>
+      </w:pPr>
+      <w:r>
+        <w:rPr>
+          <w:lang w:val="en-US"/>
+        </w:rPr>
+        <w:t>Elliott, B. C., Wilson, G. J., &amp; Kerr, G. K. (1989). A biomechanical analysis of the sticking region in the bench press. Med Sci Sports Exerc, 21(4), 450-462.</w:t>
+      </w:r>
+    </w:p>
+    <w:p>
+      <w:pPr>
+        <w:rPr>
+          <w:lang w:val="en-US"/>
+        </w:rPr>
+      </w:pPr>
+      <w:r>
+        <w:rPr>
+          <w:lang w:val="en-US"/>
+        </w:rPr>
+        <w:t>Madsen, N. E. L. S., &amp; McLAUGHLIN, T. H. O. M. A. S. (1984). Kinematic factors influencing performance and injury risk in the bench press exercise. Medicine and science in sports and exercise, 16(4), 376-381.</w:t>
+      </w:r>
+    </w:p>
+    <w:p>
+      <w:pPr>
+        <w:rPr>
+          <w:lang w:val="en-US"/>
+        </w:rPr>
+      </w:pPr>
+      <w:r>
+        <w:rPr>
+          <w:lang w:val="en-US"/>
+        </w:rPr>
+        <w:t>Van Den Tillaar, R., &amp; Sæterbakken, A. (2012). The sticking region in three chest-press exercises with increasing degrees of freedom. The Journal of Strength &amp; Conditioning Research, 26(11), 2962-2969.</w:t>
+      </w:r>
+    </w:p>
+    <w:p>
+      <w:pPr>
+        <w:rPr>
+          <w:lang w:val="en-US"/>
+        </w:rPr>
+      </w:pPr>
+      <w:r>
+        <w:rPr>
+          <w:lang w:val="en-US"/>
+        </w:rPr>
+        <w:lastRenderedPageBreak/>
+        <w:t>Van den Tillaar, R., Saeterbakken, A. H., &amp; Ettema, G. (2012). Is the occurrence of the sticking region the result of diminishing potentiation in bench press?. Journal of sports sciences, 30(6), 591-599.</w:t>
+      </w:r>
+    </w:p>
+    <w:p>
+      <w:pPr>
+        <w:rPr>
+          <w:lang w:val="en-US"/>
+        </w:rPr>
+      </w:pPr>
+      <w:r>
+        <w:rPr>
+          <w:lang w:val="en-US"/>
+        </w:rPr>
+        <w:t>Clemons, J. M., &amp; Aaron, C. (1997). Effect of Grip Width on the Myoelectric Activity of the Prime Movers in the Bench Press. The Journal of Strength &amp; Conditioning Research, 11(2), 82-87.</w:t>
+      </w:r>
+    </w:p>
+    <w:p>
+      <w:r>
+        <w:rPr>
+          <w:lang w:val="en-US"/>
+        </w:rPr>
+        <w:t xml:space="preserve">Green, C. M. (2007). The affect of grip width on bench press performance and risk of injury. </w:t>
+      </w:r>
+      <w:proofErr w:type="spellStart"/>
+      <w:r>
+        <w:t>Strength</w:t>
+      </w:r>
+      <w:proofErr w:type="spellEnd"/>
+      <w:r>
+        <w:t xml:space="preserve"> and </w:t>
+      </w:r>
+      <w:proofErr w:type="spellStart"/>
+      <w:r>
+        <w:t>Conditioning</w:t>
+      </w:r>
+      <w:proofErr w:type="spellEnd"/>
+      <w:r>
+        <w:t xml:space="preserve"> </w:t>
+      </w:r>
+      <w:proofErr w:type="spellStart"/>
+      <w:r>
+        <w:t>Journal</w:t>
+      </w:r>
+      <w:proofErr w:type="spellEnd"/>
+      <w:r>
+        <w:t>, 29(5), 10.</w:t>
+      </w:r>
+    </w:p>
+    <w:p>
+      <w:r>
+        <w:rPr>
+          <w:lang w:val="en-US"/>
+        </w:rPr>
+        <w:t xml:space="preserve">Haupt, H. A. (2001). Upper extremity injuries associated with strength training. </w:t>
+      </w:r>
+      <w:proofErr w:type="spellStart"/>
+      <w:r>
+        <w:t>Clinics</w:t>
+      </w:r>
+      <w:proofErr w:type="spellEnd"/>
+      <w:r>
+        <w:t xml:space="preserve"> in </w:t>
+      </w:r>
+      <w:proofErr w:type="spellStart"/>
+      <w:r>
+        <w:t>sports</w:t>
+      </w:r>
+      <w:proofErr w:type="spellEnd"/>
+      <w:r>
+        <w:t xml:space="preserve"> medicine, 20(3), 481-490.</w:t>
+      </w:r>
+    </w:p>
     <w:sectPr>
       <w:pgSz w:w="10319" w:h="9407" w:orient="landscape"/>
       <w:pgMar w:top="1701" w:right="1418" w:bottom="1701" w:left="1418" w:header="709" w:footer="709" w:gutter="0"/>
@@ -5050,6 +5302,7 @@
     <w:lsdException w:name="HTML Sample" w:semiHidden="1" w:unhideWhenUsed="1"/>
     <w:lsdException w:name="HTML Typewriter" w:semiHidden="1" w:unhideWhenUsed="1"/>
     <w:lsdException w:name="HTML Variable" w:semiHidden="1" w:unhideWhenUsed="1"/>
+    <w:lsdException w:name="Normal Table" w:semiHidden="1" w:unhideWhenUsed="1"/>
     <w:lsdException w:name="annotation subject" w:semiHidden="1" w:unhideWhenUsed="1"/>
     <w:lsdException w:name="No List" w:semiHidden="1" w:unhideWhenUsed="1"/>
     <w:lsdException w:name="Outline List 1" w:semiHidden="1" w:unhideWhenUsed="1"/>
@@ -5096,8 +5349,10 @@
     <w:lsdException w:name="Table Subtle 2" w:semiHidden="1" w:unhideWhenUsed="1"/>
     <w:lsdException w:name="Table Web 1" w:semiHidden="1" w:unhideWhenUsed="1"/>
     <w:lsdException w:name="Table Web 2" w:semiHidden="1" w:unhideWhenUsed="1"/>
+    <w:lsdException w:name="Table Web 3" w:semiHidden="1" w:unhideWhenUsed="1"/>
     <w:lsdException w:name="Balloon Text" w:semiHidden="1" w:unhideWhenUsed="1"/>
     <w:lsdException w:name="Table Grid" w:uiPriority="39"/>
+    <w:lsdException w:name="Table Theme" w:semiHidden="1" w:unhideWhenUsed="1"/>
     <w:lsdException w:name="Placeholder Text" w:semiHidden="1"/>
     <w:lsdException w:name="No Spacing" w:uiPriority="1" w:qFormat="1"/>
     <w:lsdException w:name="Light Shading" w:uiPriority="60"/>

</xml_diff>